<commit_message>
sua tkpm dang nhap va them tkpm ql user
</commit_message>
<xml_diff>
--- a/Thiết kế phần mềm/tkpm_dangNhap.docx
+++ b/Thiết kế phần mềm/tkpm_dangNhap.docx
@@ -637,8 +637,6 @@
         </w:rPr>
         <w:t>ng nhập</w:t>
       </w:r>
-      <w:bookmarkStart w:id="0" w:name="_GoBack"/>
-      <w:bookmarkEnd w:id="0"/>
     </w:p>
     <w:tbl>
       <w:tblPr>
@@ -929,7 +927,23 @@
                 <w:sz w:val="28"/>
                 <w:szCs w:val="28"/>
               </w:rPr>
-              <w:t>Textfied</w:t>
+              <w:t>Textfie</w:t>
+            </w:r>
+            <w:r>
+              <w:rPr>
+                <w:rFonts w:hint="default"/>
+                <w:sz w:val="28"/>
+                <w:szCs w:val="28"/>
+                <w:lang w:val="en"/>
+              </w:rPr>
+              <w:t>l</w:t>
+            </w:r>
+            <w:r>
+              <w:rPr>
+                <w:sz w:val="28"/>
+                <w:szCs w:val="28"/>
+              </w:rPr>
+              <w:t>d</w:t>
             </w:r>
           </w:p>
         </w:tc>
@@ -1092,7 +1106,25 @@
                 <w:sz w:val="28"/>
                 <w:szCs w:val="28"/>
               </w:rPr>
-              <w:t>Textfied</w:t>
+              <w:t>Textfie</w:t>
+            </w:r>
+            <w:r>
+              <w:rPr>
+                <w:rFonts w:hint="default"/>
+                <w:sz w:val="28"/>
+                <w:szCs w:val="28"/>
+                <w:lang w:val="en"/>
+              </w:rPr>
+              <w:t>l</w:t>
+            </w:r>
+            <w:bookmarkStart w:id="0" w:name="_GoBack"/>
+            <w:bookmarkEnd w:id="0"/>
+            <w:r>
+              <w:rPr>
+                <w:sz w:val="28"/>
+                <w:szCs w:val="28"/>
+              </w:rPr>
+              <w:t>d</w:t>
             </w:r>
           </w:p>
         </w:tc>
@@ -1178,6 +1210,12 @@
             <w:insideH w:val="single" w:color="auto" w:sz="4" w:space="0"/>
             <w:insideV w:val="single" w:color="auto" w:sz="4" w:space="0"/>
           </w:tblBorders>
+          <w:tblCellMar>
+            <w:top w:w="0" w:type="dxa"/>
+            <w:left w:w="108" w:type="dxa"/>
+            <w:bottom w:w="0" w:type="dxa"/>
+            <w:right w:w="108" w:type="dxa"/>
+          </w:tblCellMar>
         </w:tblPrEx>
         <w:tc>
           <w:tcPr>

</xml_diff>